<commit_message>
M & log changes
</commit_message>
<xml_diff>
--- a/polish.docx
+++ b/polish.docx
@@ -96,6 +96,27 @@
         <w:rPr>
           <w:rStyle w:val="NormalTok"/>
         </w:rPr>
+        <w:t xml:space="preserve">csvdata$m =</w:t>
+      </w:r>
+      <w:r>
+        <w:rPr>
+          <w:rStyle w:val="StringTok"/>
+        </w:rPr>
+        <w:t xml:space="preserve"> </w:t>
+      </w:r>
+      <w:r>
+        <w:rPr>
+          <w:rStyle w:val="NormalTok"/>
+        </w:rPr>
+        <w:t xml:space="preserve">csvdata$m1+csvdata$m2+csvdata$m3</w:t>
+      </w:r>
+      <w:r>
+        <w:br w:type="textWrapping"/>
+      </w:r>
+      <w:r>
+        <w:rPr>
+          <w:rStyle w:val="NormalTok"/>
+        </w:rPr>
         <w:t xml:space="preserve">genderfields =</w:t>
       </w:r>
       <w:r>
@@ -120,7 +141,7 @@
         <w:rPr>
           <w:rStyle w:val="StringTok"/>
         </w:rPr>
-        <w:t xml:space="preserve">"m1"</w:t>
+        <w:t xml:space="preserve">"m"</w:t>
       </w:r>
       <w:r>
         <w:rPr>
@@ -132,7 +153,7 @@
         <w:rPr>
           <w:rStyle w:val="StringTok"/>
         </w:rPr>
-        <w:t xml:space="preserve">"m2"</w:t>
+        <w:t xml:space="preserve">"f"</w:t>
       </w:r>
       <w:r>
         <w:rPr>
@@ -144,7 +165,46 @@
         <w:rPr>
           <w:rStyle w:val="StringTok"/>
         </w:rPr>
-        <w:t xml:space="preserve">"m3"</w:t>
+        <w:t xml:space="preserve">"n"</w:t>
+      </w:r>
+      <w:r>
+        <w:rPr>
+          <w:rStyle w:val="NormalTok"/>
+        </w:rPr>
+        <w:t xml:space="preserve">)</w:t>
+      </w:r>
+      <w:r>
+        <w:br w:type="textWrapping"/>
+      </w:r>
+      <w:r>
+        <w:rPr>
+          <w:rStyle w:val="NormalTok"/>
+        </w:rPr>
+        <w:t xml:space="preserve">numberfields =</w:t>
+      </w:r>
+      <w:r>
+        <w:rPr>
+          <w:rStyle w:val="StringTok"/>
+        </w:rPr>
+        <w:t xml:space="preserve"> </w:t>
+      </w:r>
+      <w:r>
+        <w:rPr>
+          <w:rStyle w:val="KeywordTok"/>
+        </w:rPr>
+        <w:t xml:space="preserve">c</w:t>
+      </w:r>
+      <w:r>
+        <w:rPr>
+          <w:rStyle w:val="NormalTok"/>
+        </w:rPr>
+        <w:t xml:space="preserve">(</w:t>
+      </w:r>
+      <w:r>
+        <w:rPr>
+          <w:rStyle w:val="StringTok"/>
+        </w:rPr>
+        <w:t xml:space="preserve">"sg"</w:t>
       </w:r>
       <w:r>
         <w:rPr>
@@ -156,7 +216,46 @@
         <w:rPr>
           <w:rStyle w:val="StringTok"/>
         </w:rPr>
-        <w:t xml:space="preserve">"f"</w:t>
+        <w:t xml:space="preserve">"pl"</w:t>
+      </w:r>
+      <w:r>
+        <w:rPr>
+          <w:rStyle w:val="NormalTok"/>
+        </w:rPr>
+        <w:t xml:space="preserve">)</w:t>
+      </w:r>
+      <w:r>
+        <w:br w:type="textWrapping"/>
+      </w:r>
+      <w:r>
+        <w:rPr>
+          <w:rStyle w:val="NormalTok"/>
+        </w:rPr>
+        <w:t xml:space="preserve">formfields =</w:t>
+      </w:r>
+      <w:r>
+        <w:rPr>
+          <w:rStyle w:val="StringTok"/>
+        </w:rPr>
+        <w:t xml:space="preserve"> </w:t>
+      </w:r>
+      <w:r>
+        <w:rPr>
+          <w:rStyle w:val="KeywordTok"/>
+        </w:rPr>
+        <w:t xml:space="preserve">c</w:t>
+      </w:r>
+      <w:r>
+        <w:rPr>
+          <w:rStyle w:val="NormalTok"/>
+        </w:rPr>
+        <w:t xml:space="preserve">(</w:t>
+      </w:r>
+      <w:r>
+        <w:rPr>
+          <w:rStyle w:val="StringTok"/>
+        </w:rPr>
+        <w:t xml:space="preserve">"inf"</w:t>
       </w:r>
       <w:r>
         <w:rPr>
@@ -168,7 +267,7 @@
         <w:rPr>
           <w:rStyle w:val="StringTok"/>
         </w:rPr>
-        <w:t xml:space="preserve">"n"</w:t>
+        <w:t xml:space="preserve">"praet"</w:t>
       </w:r>
       <w:r>
         <w:rPr>
@@ -183,7 +282,7 @@
         <w:rPr>
           <w:rStyle w:val="NormalTok"/>
         </w:rPr>
-        <w:t xml:space="preserve">numberfields =</w:t>
+        <w:t xml:space="preserve">syntaxfields =</w:t>
       </w:r>
       <w:r>
         <w:rPr>
@@ -207,7 +306,7 @@
         <w:rPr>
           <w:rStyle w:val="StringTok"/>
         </w:rPr>
-        <w:t xml:space="preserve">"sg"</w:t>
+        <w:t xml:space="preserve">"inf+conj"</w:t>
       </w:r>
       <w:r>
         <w:rPr>
@@ -219,7 +318,31 @@
         <w:rPr>
           <w:rStyle w:val="StringTok"/>
         </w:rPr>
-        <w:t xml:space="preserve">"pl"</w:t>
+        <w:t xml:space="preserve">"praet+conj"</w:t>
+      </w:r>
+      <w:r>
+        <w:rPr>
+          <w:rStyle w:val="NormalTok"/>
+        </w:rPr>
+        <w:t xml:space="preserve">, </w:t>
+      </w:r>
+      <w:r>
+        <w:rPr>
+          <w:rStyle w:val="StringTok"/>
+        </w:rPr>
+        <w:t xml:space="preserve">"inf+adv"</w:t>
+      </w:r>
+      <w:r>
+        <w:rPr>
+          <w:rStyle w:val="NormalTok"/>
+        </w:rPr>
+        <w:t xml:space="preserve">, </w:t>
+      </w:r>
+      <w:r>
+        <w:rPr>
+          <w:rStyle w:val="StringTok"/>
+        </w:rPr>
+        <w:t xml:space="preserve">"praet+adv"</w:t>
       </w:r>
       <w:r>
         <w:rPr>
@@ -234,7 +357,7 @@
         <w:rPr>
           <w:rStyle w:val="NormalTok"/>
         </w:rPr>
-        <w:t xml:space="preserve">formfields =</w:t>
+        <w:t xml:space="preserve">countfields =</w:t>
       </w:r>
       <w:r>
         <w:rPr>
@@ -258,7 +381,46 @@
         <w:rPr>
           <w:rStyle w:val="StringTok"/>
         </w:rPr>
-        <w:t xml:space="preserve">"inf"</w:t>
+        <w:t xml:space="preserve">"count"</w:t>
+      </w:r>
+      <w:r>
+        <w:rPr>
+          <w:rStyle w:val="NormalTok"/>
+        </w:rPr>
+        <w:t xml:space="preserve">) </w:t>
+      </w:r>
+      <w:r>
+        <w:br w:type="textWrapping"/>
+      </w:r>
+      <w:r>
+        <w:rPr>
+          <w:rStyle w:val="NormalTok"/>
+        </w:rPr>
+        <w:t xml:space="preserve">percentfields =</w:t>
+      </w:r>
+      <w:r>
+        <w:rPr>
+          <w:rStyle w:val="StringTok"/>
+        </w:rPr>
+        <w:t xml:space="preserve"> </w:t>
+      </w:r>
+      <w:r>
+        <w:rPr>
+          <w:rStyle w:val="KeywordTok"/>
+        </w:rPr>
+        <w:t xml:space="preserve">c</w:t>
+      </w:r>
+      <w:r>
+        <w:rPr>
+          <w:rStyle w:val="NormalTok"/>
+        </w:rPr>
+        <w:t xml:space="preserve">(</w:t>
+      </w:r>
+      <w:r>
+        <w:rPr>
+          <w:rStyle w:val="StringTok"/>
+        </w:rPr>
+        <w:t xml:space="preserve">"PELCRA"</w:t>
       </w:r>
       <w:r>
         <w:rPr>
@@ -270,7 +432,7 @@
         <w:rPr>
           <w:rStyle w:val="StringTok"/>
         </w:rPr>
-        <w:t xml:space="preserve">"praet"</w:t>
+        <w:t xml:space="preserve">"Sketch"</w:t>
       </w:r>
       <w:r>
         <w:rPr>
@@ -282,171 +444,6 @@
         <w:br w:type="textWrapping"/>
       </w:r>
       <w:r>
-        <w:rPr>
-          <w:rStyle w:val="NormalTok"/>
-        </w:rPr>
-        <w:t xml:space="preserve">syntaxfields =</w:t>
-      </w:r>
-      <w:r>
-        <w:rPr>
-          <w:rStyle w:val="StringTok"/>
-        </w:rPr>
-        <w:t xml:space="preserve"> </w:t>
-      </w:r>
-      <w:r>
-        <w:rPr>
-          <w:rStyle w:val="KeywordTok"/>
-        </w:rPr>
-        <w:t xml:space="preserve">c</w:t>
-      </w:r>
-      <w:r>
-        <w:rPr>
-          <w:rStyle w:val="NormalTok"/>
-        </w:rPr>
-        <w:t xml:space="preserve">(</w:t>
-      </w:r>
-      <w:r>
-        <w:rPr>
-          <w:rStyle w:val="StringTok"/>
-        </w:rPr>
-        <w:t xml:space="preserve">"inf+conj"</w:t>
-      </w:r>
-      <w:r>
-        <w:rPr>
-          <w:rStyle w:val="NormalTok"/>
-        </w:rPr>
-        <w:t xml:space="preserve">, </w:t>
-      </w:r>
-      <w:r>
-        <w:rPr>
-          <w:rStyle w:val="StringTok"/>
-        </w:rPr>
-        <w:t xml:space="preserve">"praet+conj"</w:t>
-      </w:r>
-      <w:r>
-        <w:rPr>
-          <w:rStyle w:val="NormalTok"/>
-        </w:rPr>
-        <w:t xml:space="preserve">, </w:t>
-      </w:r>
-      <w:r>
-        <w:rPr>
-          <w:rStyle w:val="StringTok"/>
-        </w:rPr>
-        <w:t xml:space="preserve">"inf+adv"</w:t>
-      </w:r>
-      <w:r>
-        <w:rPr>
-          <w:rStyle w:val="NormalTok"/>
-        </w:rPr>
-        <w:t xml:space="preserve">, </w:t>
-      </w:r>
-      <w:r>
-        <w:rPr>
-          <w:rStyle w:val="StringTok"/>
-        </w:rPr>
-        <w:t xml:space="preserve">"praet+adv"</w:t>
-      </w:r>
-      <w:r>
-        <w:rPr>
-          <w:rStyle w:val="NormalTok"/>
-        </w:rPr>
-        <w:t xml:space="preserve">)</w:t>
-      </w:r>
-      <w:r>
-        <w:br w:type="textWrapping"/>
-      </w:r>
-      <w:r>
-        <w:rPr>
-          <w:rStyle w:val="NormalTok"/>
-        </w:rPr>
-        <w:t xml:space="preserve">countfields =</w:t>
-      </w:r>
-      <w:r>
-        <w:rPr>
-          <w:rStyle w:val="StringTok"/>
-        </w:rPr>
-        <w:t xml:space="preserve"> </w:t>
-      </w:r>
-      <w:r>
-        <w:rPr>
-          <w:rStyle w:val="KeywordTok"/>
-        </w:rPr>
-        <w:t xml:space="preserve">c</w:t>
-      </w:r>
-      <w:r>
-        <w:rPr>
-          <w:rStyle w:val="NormalTok"/>
-        </w:rPr>
-        <w:t xml:space="preserve">(</w:t>
-      </w:r>
-      <w:r>
-        <w:rPr>
-          <w:rStyle w:val="StringTok"/>
-        </w:rPr>
-        <w:t xml:space="preserve">"count"</w:t>
-      </w:r>
-      <w:r>
-        <w:rPr>
-          <w:rStyle w:val="NormalTok"/>
-        </w:rPr>
-        <w:t xml:space="preserve">) </w:t>
-      </w:r>
-      <w:r>
-        <w:br w:type="textWrapping"/>
-      </w:r>
-      <w:r>
-        <w:rPr>
-          <w:rStyle w:val="NormalTok"/>
-        </w:rPr>
-        <w:t xml:space="preserve">percentfields =</w:t>
-      </w:r>
-      <w:r>
-        <w:rPr>
-          <w:rStyle w:val="StringTok"/>
-        </w:rPr>
-        <w:t xml:space="preserve"> </w:t>
-      </w:r>
-      <w:r>
-        <w:rPr>
-          <w:rStyle w:val="KeywordTok"/>
-        </w:rPr>
-        <w:t xml:space="preserve">c</w:t>
-      </w:r>
-      <w:r>
-        <w:rPr>
-          <w:rStyle w:val="NormalTok"/>
-        </w:rPr>
-        <w:t xml:space="preserve">(</w:t>
-      </w:r>
-      <w:r>
-        <w:rPr>
-          <w:rStyle w:val="StringTok"/>
-        </w:rPr>
-        <w:t xml:space="preserve">"PELCRA"</w:t>
-      </w:r>
-      <w:r>
-        <w:rPr>
-          <w:rStyle w:val="NormalTok"/>
-        </w:rPr>
-        <w:t xml:space="preserve">, </w:t>
-      </w:r>
-      <w:r>
-        <w:rPr>
-          <w:rStyle w:val="StringTok"/>
-        </w:rPr>
-        <w:t xml:space="preserve">"Sketch"</w:t>
-      </w:r>
-      <w:r>
-        <w:rPr>
-          <w:rStyle w:val="NormalTok"/>
-        </w:rPr>
-        <w:t xml:space="preserve">)</w:t>
-      </w:r>
-      <w:r>
-        <w:br w:type="textWrapping"/>
-      </w:r>
-      <w:r>
         <w:br w:type="textWrapping"/>
       </w:r>
       <w:r>
@@ -471,7 +468,7 @@
         <w:rPr>
           <w:rStyle w:val="NormalTok"/>
         </w:rPr>
-        <w:t xml:space="preserve">(genderfields, numberfields, formfields, syntaxfields, percentfields)</w:t>
+        <w:t xml:space="preserve">(genderfields, numberfields, formfields, syntaxfields)</w:t>
       </w:r>
     </w:p>
     <w:p>
@@ -1155,7 +1152,19 @@
         <w:rPr>
           <w:rStyle w:val="NormalTok"/>
         </w:rPr>
-        <w:t xml:space="preserve">(verb, value, </w:t>
+        <w:t xml:space="preserve">(verb, value</w:t>
+      </w:r>
+      <w:r>
+        <w:rPr>
+          <w:rStyle w:val="DecValTok"/>
+        </w:rPr>
+        <w:t xml:space="preserve">+1</w:t>
+      </w:r>
+      <w:r>
+        <w:rPr>
+          <w:rStyle w:val="NormalTok"/>
+        </w:rPr>
+        <w:t xml:space="preserve">, </w:t>
       </w:r>
       <w:r>
         <w:rPr>
@@ -1170,10 +1179,25 @@
         <w:t xml:space="preserve">variable)) +</w:t>
       </w:r>
       <w:r>
-        <w:rPr>
-          <w:rStyle w:val="StringTok"/>
-        </w:rPr>
-        <w:t xml:space="preserve">   </w:t>
+        <w:br w:type="textWrapping"/>
+      </w:r>
+      <w:r>
+        <w:rPr>
+          <w:rStyle w:val="StringTok"/>
+        </w:rPr>
+        <w:t xml:space="preserve">      </w:t>
+      </w:r>
+      <w:r>
+        <w:rPr>
+          <w:rStyle w:val="KeywordTok"/>
+        </w:rPr>
+        <w:t xml:space="preserve">scale_y_log10</w:t>
+      </w:r>
+      <w:r>
+        <w:rPr>
+          <w:rStyle w:val="NormalTok"/>
+        </w:rPr>
+        <w:t xml:space="preserve">() +</w:t>
       </w:r>
       <w:r>
         <w:br w:type="textWrapping"/>
@@ -2038,6 +2062,517 @@
           </wp:inline>
         </w:drawing>
       </w:r>
+    </w:p>
+    <w:p>
+      <w:pPr>
+        <w:pStyle w:val="SourceCode"/>
+      </w:pPr>
+      <w:r>
+        <w:rPr>
+          <w:rStyle w:val="NormalTok"/>
+        </w:rPr>
+        <w:t xml:space="preserve">data=csvdata[</w:t>
+      </w:r>
+      <w:r>
+        <w:rPr>
+          <w:rStyle w:val="KeywordTok"/>
+        </w:rPr>
+        <w:t xml:space="preserve">c</w:t>
+      </w:r>
+      <w:r>
+        <w:rPr>
+          <w:rStyle w:val="NormalTok"/>
+        </w:rPr>
+        <w:t xml:space="preserve">(</w:t>
+      </w:r>
+      <w:r>
+        <w:rPr>
+          <w:rStyle w:val="StringTok"/>
+        </w:rPr>
+        <w:t xml:space="preserve">"verb"</w:t>
+      </w:r>
+      <w:r>
+        <w:rPr>
+          <w:rStyle w:val="NormalTok"/>
+        </w:rPr>
+        <w:t xml:space="preserve">, percentfields)];</w:t>
+      </w:r>
+      <w:r>
+        <w:br w:type="textWrapping"/>
+      </w:r>
+      <w:r>
+        <w:rPr>
+          <w:rStyle w:val="NormalTok"/>
+        </w:rPr>
+        <w:t xml:space="preserve">count =</w:t>
+      </w:r>
+      <w:r>
+        <w:rPr>
+          <w:rStyle w:val="StringTok"/>
+        </w:rPr>
+        <w:t xml:space="preserve"> </w:t>
+      </w:r>
+      <w:r>
+        <w:rPr>
+          <w:rStyle w:val="DecValTok"/>
+        </w:rPr>
+        <w:t xml:space="preserve">1</w:t>
+      </w:r>
+      <w:r>
+        <w:rPr>
+          <w:rStyle w:val="NormalTok"/>
+        </w:rPr>
+        <w:t xml:space="preserve">;</w:t>
+      </w:r>
+      <w:r>
+        <w:br w:type="textWrapping"/>
+      </w:r>
+      <w:r>
+        <w:rPr>
+          <w:rStyle w:val="NormalTok"/>
+        </w:rPr>
+        <w:t xml:space="preserve">len =</w:t>
+      </w:r>
+      <w:r>
+        <w:rPr>
+          <w:rStyle w:val="StringTok"/>
+        </w:rPr>
+        <w:t xml:space="preserve"> </w:t>
+      </w:r>
+      <w:r>
+        <w:rPr>
+          <w:rStyle w:val="DecValTok"/>
+        </w:rPr>
+        <w:t xml:space="preserve">10</w:t>
+      </w:r>
+      <w:r>
+        <w:rPr>
+          <w:rStyle w:val="NormalTok"/>
+        </w:rPr>
+        <w:t xml:space="preserve">;</w:t>
+      </w:r>
+      <w:r>
+        <w:br w:type="textWrapping"/>
+      </w:r>
+      <w:r>
+        <w:rPr>
+          <w:rStyle w:val="NormalTok"/>
+        </w:rPr>
+        <w:t xml:space="preserve">while (count&lt;</w:t>
+      </w:r>
+      <w:r>
+        <w:rPr>
+          <w:rStyle w:val="DecValTok"/>
+        </w:rPr>
+        <w:t xml:space="preserve">40</w:t>
+      </w:r>
+      <w:r>
+        <w:rPr>
+          <w:rStyle w:val="NormalTok"/>
+        </w:rPr>
+        <w:t xml:space="preserve">) {</w:t>
+      </w:r>
+      <w:r>
+        <w:br w:type="textWrapping"/>
+      </w:r>
+      <w:r>
+        <w:rPr>
+          <w:rStyle w:val="NormalTok"/>
+        </w:rPr>
+        <w:t xml:space="preserve"> </w:t>
+      </w:r>
+      <w:r>
+        <w:rPr>
+          <w:rStyle w:val="NormalTok"/>
+        </w:rPr>
+        <w:t xml:space="preserve"> </w:t>
+      </w:r>
+      <w:r>
+        <w:rPr>
+          <w:rStyle w:val="NormalTok"/>
+        </w:rPr>
+        <w:t xml:space="preserve">start =</w:t>
+      </w:r>
+      <w:r>
+        <w:rPr>
+          <w:rStyle w:val="StringTok"/>
+        </w:rPr>
+        <w:t xml:space="preserve"> </w:t>
+      </w:r>
+      <w:r>
+        <w:rPr>
+          <w:rStyle w:val="NormalTok"/>
+        </w:rPr>
+        <w:t xml:space="preserve">count</w:t>
+      </w:r>
+      <w:r>
+        <w:br w:type="textWrapping"/>
+      </w:r>
+      <w:r>
+        <w:rPr>
+          <w:rStyle w:val="NormalTok"/>
+        </w:rPr>
+        <w:t xml:space="preserve"> </w:t>
+      </w:r>
+      <w:r>
+        <w:rPr>
+          <w:rStyle w:val="NormalTok"/>
+        </w:rPr>
+        <w:t xml:space="preserve"> </w:t>
+      </w:r>
+      <w:r>
+        <w:rPr>
+          <w:rStyle w:val="NormalTok"/>
+        </w:rPr>
+        <w:t xml:space="preserve">end =</w:t>
+      </w:r>
+      <w:r>
+        <w:rPr>
+          <w:rStyle w:val="StringTok"/>
+        </w:rPr>
+        <w:t xml:space="preserve"> </w:t>
+      </w:r>
+      <w:r>
+        <w:rPr>
+          <w:rStyle w:val="NormalTok"/>
+        </w:rPr>
+        <w:t xml:space="preserve">start+len</w:t>
+      </w:r>
+      <w:r>
+        <w:rPr>
+          <w:rStyle w:val="DecValTok"/>
+        </w:rPr>
+        <w:t xml:space="preserve">-1</w:t>
+      </w:r>
+      <w:r>
+        <w:br w:type="textWrapping"/>
+      </w:r>
+      <w:r>
+        <w:rPr>
+          <w:rStyle w:val="NormalTok"/>
+        </w:rPr>
+        <w:t xml:space="preserve"> </w:t>
+      </w:r>
+      <w:r>
+        <w:rPr>
+          <w:rStyle w:val="NormalTok"/>
+        </w:rPr>
+        <w:t xml:space="preserve"> </w:t>
+      </w:r>
+      <w:r>
+        <w:br w:type="textWrapping"/>
+      </w:r>
+      <w:r>
+        <w:rPr>
+          <w:rStyle w:val="NormalTok"/>
+        </w:rPr>
+        <w:t xml:space="preserve"> </w:t>
+      </w:r>
+      <w:r>
+        <w:rPr>
+          <w:rStyle w:val="NormalTok"/>
+        </w:rPr>
+        <w:t xml:space="preserve"> </w:t>
+      </w:r>
+      <w:r>
+        <w:rPr>
+          <w:rStyle w:val="NormalTok"/>
+        </w:rPr>
+        <w:t xml:space="preserve">shortdata =</w:t>
+      </w:r>
+      <w:r>
+        <w:rPr>
+          <w:rStyle w:val="StringTok"/>
+        </w:rPr>
+        <w:t xml:space="preserve"> </w:t>
+      </w:r>
+      <w:r>
+        <w:rPr>
+          <w:rStyle w:val="NormalTok"/>
+        </w:rPr>
+        <w:t xml:space="preserve">data[start:end,]</w:t>
+      </w:r>
+      <w:r>
+        <w:br w:type="textWrapping"/>
+      </w:r>
+      <w:r>
+        <w:rPr>
+          <w:rStyle w:val="NormalTok"/>
+        </w:rPr>
+        <w:t xml:space="preserve"> </w:t>
+      </w:r>
+      <w:r>
+        <w:rPr>
+          <w:rStyle w:val="NormalTok"/>
+        </w:rPr>
+        <w:t xml:space="preserve"> </w:t>
+      </w:r>
+      <w:r>
+        <w:rPr>
+          <w:rStyle w:val="NormalTok"/>
+        </w:rPr>
+        <w:t xml:space="preserve">data.m &lt;-</w:t>
+      </w:r>
+      <w:r>
+        <w:rPr>
+          <w:rStyle w:val="StringTok"/>
+        </w:rPr>
+        <w:t xml:space="preserve"> </w:t>
+      </w:r>
+      <w:r>
+        <w:rPr>
+          <w:rStyle w:val="KeywordTok"/>
+        </w:rPr>
+        <w:t xml:space="preserve">melt</w:t>
+      </w:r>
+      <w:r>
+        <w:rPr>
+          <w:rStyle w:val="NormalTok"/>
+        </w:rPr>
+        <w:t xml:space="preserve">(shortdata, </w:t>
+      </w:r>
+      <w:r>
+        <w:rPr>
+          <w:rStyle w:val="DataTypeTok"/>
+        </w:rPr>
+        <w:t xml:space="preserve">id.vars=</w:t>
+      </w:r>
+      <w:r>
+        <w:rPr>
+          <w:rStyle w:val="StringTok"/>
+        </w:rPr>
+        <w:t xml:space="preserve">"verb"</w:t>
+      </w:r>
+      <w:r>
+        <w:rPr>
+          <w:rStyle w:val="NormalTok"/>
+        </w:rPr>
+        <w:t xml:space="preserve">)</w:t>
+      </w:r>
+      <w:r>
+        <w:br w:type="textWrapping"/>
+      </w:r>
+      <w:r>
+        <w:rPr>
+          <w:rStyle w:val="NormalTok"/>
+        </w:rPr>
+        <w:t xml:space="preserve"> </w:t>
+      </w:r>
+      <w:r>
+        <w:rPr>
+          <w:rStyle w:val="NormalTok"/>
+        </w:rPr>
+        <w:t xml:space="preserve"> </w:t>
+      </w:r>
+      <w:r>
+        <w:rPr>
+          <w:rStyle w:val="KeywordTok"/>
+        </w:rPr>
+        <w:t xml:space="preserve">print</w:t>
+      </w:r>
+      <w:r>
+        <w:rPr>
+          <w:rStyle w:val="NormalTok"/>
+        </w:rPr>
+        <w:t xml:space="preserve">(</w:t>
+      </w:r>
+      <w:r>
+        <w:br w:type="textWrapping"/>
+      </w:r>
+      <w:r>
+        <w:rPr>
+          <w:rStyle w:val="NormalTok"/>
+        </w:rPr>
+        <w:t xml:space="preserve"> </w:t>
+      </w:r>
+      <w:r>
+        <w:rPr>
+          <w:rStyle w:val="NormalTok"/>
+        </w:rPr>
+        <w:t xml:space="preserve"> </w:t>
+      </w:r>
+      <w:r>
+        <w:rPr>
+          <w:rStyle w:val="NormalTok"/>
+        </w:rPr>
+        <w:t xml:space="preserve"> </w:t>
+      </w:r>
+      <w:r>
+        <w:rPr>
+          <w:rStyle w:val="NormalTok"/>
+        </w:rPr>
+        <w:t xml:space="preserve"> </w:t>
+      </w:r>
+      <w:r>
+        <w:rPr>
+          <w:rStyle w:val="KeywordTok"/>
+        </w:rPr>
+        <w:t xml:space="preserve">ggplot</w:t>
+      </w:r>
+      <w:r>
+        <w:rPr>
+          <w:rStyle w:val="NormalTok"/>
+        </w:rPr>
+        <w:t xml:space="preserve">(data.m, </w:t>
+      </w:r>
+      <w:r>
+        <w:rPr>
+          <w:rStyle w:val="KeywordTok"/>
+        </w:rPr>
+        <w:t xml:space="preserve">aes</w:t>
+      </w:r>
+      <w:r>
+        <w:rPr>
+          <w:rStyle w:val="NormalTok"/>
+        </w:rPr>
+        <w:t xml:space="preserve">(verb, value, </w:t>
+      </w:r>
+      <w:r>
+        <w:rPr>
+          <w:rStyle w:val="DataTypeTok"/>
+        </w:rPr>
+        <w:t xml:space="preserve">fill=</w:t>
+      </w:r>
+      <w:r>
+        <w:rPr>
+          <w:rStyle w:val="NormalTok"/>
+        </w:rPr>
+        <w:t xml:space="preserve">variable)) +</w:t>
+      </w:r>
+      <w:r>
+        <w:br w:type="textWrapping"/>
+      </w:r>
+      <w:r>
+        <w:rPr>
+          <w:rStyle w:val="StringTok"/>
+        </w:rPr>
+        <w:t xml:space="preserve">    </w:t>
+      </w:r>
+      <w:r>
+        <w:rPr>
+          <w:rStyle w:val="KeywordTok"/>
+        </w:rPr>
+        <w:t xml:space="preserve">geom_bar</w:t>
+      </w:r>
+      <w:r>
+        <w:rPr>
+          <w:rStyle w:val="NormalTok"/>
+        </w:rPr>
+        <w:t xml:space="preserve">(</w:t>
+      </w:r>
+      <w:r>
+        <w:rPr>
+          <w:rStyle w:val="DataTypeTok"/>
+        </w:rPr>
+        <w:t xml:space="preserve">position =</w:t>
+      </w:r>
+      <w:r>
+        <w:rPr>
+          <w:rStyle w:val="NormalTok"/>
+        </w:rPr>
+        <w:t xml:space="preserve"> </w:t>
+      </w:r>
+      <w:r>
+        <w:rPr>
+          <w:rStyle w:val="StringTok"/>
+        </w:rPr>
+        <w:t xml:space="preserve">"dodge"</w:t>
+      </w:r>
+      <w:r>
+        <w:rPr>
+          <w:rStyle w:val="NormalTok"/>
+        </w:rPr>
+        <w:t xml:space="preserve">, </w:t>
+      </w:r>
+      <w:r>
+        <w:rPr>
+          <w:rStyle w:val="DataTypeTok"/>
+        </w:rPr>
+        <w:t xml:space="preserve">stat=</w:t>
+      </w:r>
+      <w:r>
+        <w:rPr>
+          <w:rStyle w:val="StringTok"/>
+        </w:rPr>
+        <w:t xml:space="preserve">"identity"</w:t>
+      </w:r>
+      <w:r>
+        <w:rPr>
+          <w:rStyle w:val="NormalTok"/>
+        </w:rPr>
+        <w:t xml:space="preserve">)</w:t>
+      </w:r>
+      <w:r>
+        <w:br w:type="textWrapping"/>
+      </w:r>
+      <w:r>
+        <w:rPr>
+          <w:rStyle w:val="NormalTok"/>
+        </w:rPr>
+        <w:t xml:space="preserve"> </w:t>
+      </w:r>
+      <w:r>
+        <w:rPr>
+          <w:rStyle w:val="NormalTok"/>
+        </w:rPr>
+        <w:t xml:space="preserve"> </w:t>
+      </w:r>
+      <w:r>
+        <w:rPr>
+          <w:rStyle w:val="NormalTok"/>
+        </w:rPr>
+        <w:t xml:space="preserve">)</w:t>
+      </w:r>
+      <w:r>
+        <w:br w:type="textWrapping"/>
+      </w:r>
+      <w:r>
+        <w:rPr>
+          <w:rStyle w:val="NormalTok"/>
+        </w:rPr>
+        <w:t xml:space="preserve"> </w:t>
+      </w:r>
+      <w:r>
+        <w:rPr>
+          <w:rStyle w:val="NormalTok"/>
+        </w:rPr>
+        <w:t xml:space="preserve"> </w:t>
+      </w:r>
+      <w:r>
+        <w:br w:type="textWrapping"/>
+      </w:r>
+      <w:r>
+        <w:rPr>
+          <w:rStyle w:val="NormalTok"/>
+        </w:rPr>
+        <w:t xml:space="preserve"> </w:t>
+      </w:r>
+      <w:r>
+        <w:rPr>
+          <w:rStyle w:val="NormalTok"/>
+        </w:rPr>
+        <w:t xml:space="preserve"> </w:t>
+      </w:r>
+      <w:r>
+        <w:rPr>
+          <w:rStyle w:val="NormalTok"/>
+        </w:rPr>
+        <w:t xml:space="preserve">count=count+len</w:t>
+      </w:r>
+      <w:r>
+        <w:br w:type="textWrapping"/>
+      </w:r>
+      <w:r>
+        <w:rPr>
+          <w:rStyle w:val="NormalTok"/>
+        </w:rPr>
+        <w:t xml:space="preserve">}</w:t>
+      </w:r>
+    </w:p>
+    <w:p>
+      <w:pPr>
+        <w:pStyle w:val="FirstParagraph"/>
+      </w:pPr>
       <w:r>
         <w:drawing>
           <wp:inline>
@@ -2356,7 +2891,7 @@
         <w:rPr>
           <w:rStyle w:val="VerbatimChar"/>
         </w:rPr>
-        <w:t xml:space="preserve">## X-squared = 76540, df = 39, p-value &lt; 2.2e-16</w:t>
+        <w:t xml:space="preserve">## X-squared = 146950, df = 79, p-value &lt; 2.2e-16</w:t>
       </w:r>
     </w:p>
     <w:p>
@@ -6507,7 +7042,7 @@
         <w:rPr>
           <w:rStyle w:val="VerbatimChar"/>
         </w:rPr>
-        <w:t xml:space="preserve">## W = 0.9152, p-value = 0.005459</w:t>
+        <w:t xml:space="preserve">## W = 0.97244, p-value = 0.4285</w:t>
       </w:r>
     </w:p>
     <w:p>
@@ -6662,7 +7197,7 @@
         <w:rPr>
           <w:rStyle w:val="VerbatimChar"/>
         </w:rPr>
-        <w:t xml:space="preserve">## W = 0.98183, p-value = 0.7568</w:t>
+        <w:t xml:space="preserve">## W = 0.94252, p-value = 0.04208</w:t>
       </w:r>
     </w:p>
     <w:p>
@@ -8348,7 +8883,7 @@
     </w:lvl>
   </w:abstractNum>
   <w:abstractNum w:abstractNumId="990">
-    <w:nsid w:val="c2e86aed"/>
+    <w:nsid w:val="e6c9864b"/>
     <w:multiLevelType w:val="multilevel"/>
     <w:lvl w:ilvl="0">
       <w:numFmt w:val="bullet"/>

</xml_diff>